<commit_message>
Doc - chapter 1 section 2 h.b.written. Sample 1_1 h.b. implemented.
</commit_message>
<xml_diff>
--- a/doc/Doc1.docx
+++ b/doc/Doc1.docx
@@ -13,7 +13,33 @@
         <w:rPr>
           <w:lang w:val="en-US"/>
         </w:rPr>
-        <w:t>Chapter 1 View on RAM as a programmer</w:t>
+        <w:t xml:space="preserve">Chapter 1 </w:t>
+      </w:r>
+      <w:r>
+        <w:rPr>
+          <w:lang w:val="en-US"/>
+        </w:rPr>
+        <w:t>Basic ideas</w:t>
+      </w:r>
+    </w:p>
+    <w:p>
+      <w:pPr>
+        <w:pStyle w:val="2"/>
+        <w:rPr>
+          <w:lang w:val="en-US"/>
+        </w:rPr>
+      </w:pPr>
+      <w:r>
+        <w:rPr>
+          <w:lang w:val="en-US"/>
+        </w:rPr>
+        <w:t xml:space="preserve">1.1 </w:t>
+      </w:r>
+      <w:r>
+        <w:rPr>
+          <w:lang w:val="en-US"/>
+        </w:rPr>
+        <w:t>View on RAM as a programmer</w:t>
       </w:r>
     </w:p>
     <w:p>
@@ -132,14 +158,27 @@
       <w:r>
         <w:t xml:space="preserve">. </w:t>
       </w:r>
-      <w:fldSimple w:instr=" SEQ Fig. \* ARABIC ">
-        <w:r>
-          <w:rPr>
-            <w:noProof/>
-          </w:rPr>
-          <w:t>1</w:t>
-        </w:r>
-      </w:fldSimple>
+      <w:r>
+        <w:fldChar w:fldCharType="begin"/>
+      </w:r>
+      <w:r>
+        <w:instrText xml:space="preserve"> SEQ Fig. \* ARABIC </w:instrText>
+      </w:r>
+      <w:r>
+        <w:fldChar w:fldCharType="separate"/>
+      </w:r>
+      <w:r>
+        <w:rPr>
+          <w:noProof/>
+        </w:rPr>
+        <w:t>1</w:t>
+      </w:r>
+      <w:r>
+        <w:rPr>
+          <w:noProof/>
+        </w:rPr>
+        <w:fldChar w:fldCharType="end"/>
+      </w:r>
       <w:r>
         <w:rPr>
           <w:lang w:val="en-US"/>
@@ -277,8 +316,6 @@
         </w:rPr>
         <w:t>image of memory used by application.</w:t>
       </w:r>
-      <w:bookmarkStart w:id="0" w:name="_GoBack"/>
-      <w:bookmarkEnd w:id="0"/>
     </w:p>
     <w:p>
       <w:pPr>
@@ -372,28 +409,1255 @@
           <w:lang w:val="en-US"/>
         </w:rPr>
       </w:pPr>
-      <w:proofErr w:type="spellStart"/>
-      <w:r>
-        <w:t>Fig</w:t>
+      <w:r>
+        <w:rPr>
+          <w:lang w:val="en-US"/>
+        </w:rPr>
+        <w:t xml:space="preserve">Fig. </w:t>
+      </w:r>
+      <w:r>
+        <w:fldChar w:fldCharType="begin"/>
+      </w:r>
+      <w:r>
+        <w:rPr>
+          <w:lang w:val="en-US"/>
+        </w:rPr>
+        <w:instrText xml:space="preserve"> SEQ Fig. \* ARABIC </w:instrText>
+      </w:r>
+      <w:r>
+        <w:fldChar w:fldCharType="separate"/>
+      </w:r>
+      <w:r>
+        <w:rPr>
+          <w:noProof/>
+          <w:lang w:val="en-US"/>
+        </w:rPr>
+        <w:t>2</w:t>
+      </w:r>
+      <w:r>
+        <w:rPr>
+          <w:noProof/>
+        </w:rPr>
+        <w:fldChar w:fldCharType="end"/>
+      </w:r>
+      <w:r>
+        <w:rPr>
+          <w:lang w:val="en-US"/>
+        </w:rPr>
+        <w:t>-Application memory.</w:t>
+      </w:r>
+    </w:p>
+    <w:p>
+      <w:pPr>
+        <w:pStyle w:val="2"/>
+        <w:rPr>
+          <w:lang w:val="en-US"/>
+        </w:rPr>
+      </w:pPr>
+      <w:r>
+        <w:rPr>
+          <w:lang w:val="en-US"/>
+        </w:rPr>
+        <w:br/>
+      </w:r>
+    </w:p>
+    <w:p>
+      <w:pPr>
+        <w:rPr>
+          <w:rFonts w:asciiTheme="majorHAnsi" w:eastAsiaTheme="majorEastAsia" w:hAnsiTheme="majorHAnsi" w:cstheme="majorBidi"/>
+          <w:color w:val="2E74B5" w:themeColor="accent1" w:themeShade="BF"/>
+          <w:sz w:val="26"/>
+          <w:szCs w:val="26"/>
+          <w:lang w:val="en-US"/>
+        </w:rPr>
+      </w:pPr>
+      <w:r>
+        <w:rPr>
+          <w:lang w:val="en-US"/>
+        </w:rPr>
+        <w:br w:type="page"/>
+      </w:r>
+    </w:p>
+    <w:p>
+      <w:pPr>
+        <w:pStyle w:val="2"/>
+        <w:rPr>
+          <w:lang w:val="en-US"/>
+        </w:rPr>
+      </w:pPr>
+      <w:r>
+        <w:rPr>
+          <w:lang w:val="en-US"/>
+        </w:rPr>
+        <w:lastRenderedPageBreak/>
+        <w:t>1.2 Types</w:t>
+      </w:r>
+    </w:p>
+    <w:p>
+      <w:proofErr w:type="spellStart"/>
+      <w:r>
+        <w:t>Look</w:t>
+      </w:r>
+      <w:proofErr w:type="spellEnd"/>
+      <w:r>
+        <w:t xml:space="preserve"> </w:t>
+      </w:r>
+      <w:proofErr w:type="spellStart"/>
+      <w:r>
+        <w:t>at</w:t>
+      </w:r>
+      <w:proofErr w:type="spellEnd"/>
+      <w:r>
+        <w:t xml:space="preserve"> </w:t>
+      </w:r>
+      <w:proofErr w:type="spellStart"/>
+      <w:r>
+        <w:t>the</w:t>
+      </w:r>
+      <w:proofErr w:type="spellEnd"/>
+      <w:r>
+        <w:t xml:space="preserve"> </w:t>
+      </w:r>
+      <w:proofErr w:type="spellStart"/>
+      <w:r>
+        <w:t>string</w:t>
+      </w:r>
+      <w:proofErr w:type="spellEnd"/>
+      <w:r>
+        <w:t xml:space="preserve"> “IVI”. </w:t>
+      </w:r>
+      <w:proofErr w:type="spellStart"/>
+      <w:r>
+        <w:t>What</w:t>
+      </w:r>
+      <w:proofErr w:type="spellEnd"/>
+      <w:r>
+        <w:t xml:space="preserve"> </w:t>
+      </w:r>
+      <w:proofErr w:type="spellStart"/>
+      <w:r>
+        <w:t>do</w:t>
+      </w:r>
+      <w:proofErr w:type="spellEnd"/>
+      <w:r>
+        <w:t xml:space="preserve"> </w:t>
+      </w:r>
+      <w:proofErr w:type="spellStart"/>
+      <w:r>
+        <w:t>you</w:t>
+      </w:r>
+      <w:proofErr w:type="spellEnd"/>
+      <w:r>
+        <w:t xml:space="preserve"> </w:t>
+      </w:r>
+      <w:proofErr w:type="spellStart"/>
+      <w:r>
+        <w:t>see</w:t>
+      </w:r>
+      <w:proofErr w:type="spellEnd"/>
+      <w:r>
+        <w:t xml:space="preserve">? </w:t>
+      </w:r>
+      <w:proofErr w:type="spellStart"/>
+      <w:r>
+        <w:t>Is</w:t>
+      </w:r>
+      <w:proofErr w:type="spellEnd"/>
+      <w:r>
+        <w:t xml:space="preserve"> </w:t>
+      </w:r>
+      <w:proofErr w:type="spellStart"/>
+      <w:r>
+        <w:t>this</w:t>
+      </w:r>
+      <w:proofErr w:type="spellEnd"/>
+      <w:r>
+        <w:t xml:space="preserve"> a </w:t>
+      </w:r>
+      <w:proofErr w:type="spellStart"/>
+      <w:r>
+        <w:t>sequence</w:t>
+      </w:r>
+      <w:proofErr w:type="spellEnd"/>
+      <w:r>
+        <w:t xml:space="preserve">, </w:t>
+      </w:r>
+      <w:proofErr w:type="spellStart"/>
+      <w:r>
+        <w:t>containing</w:t>
+      </w:r>
+      <w:proofErr w:type="spellEnd"/>
+      <w:r>
+        <w:t xml:space="preserve"> ‘I’, ‘V’, ‘I’ </w:t>
+      </w:r>
+      <w:proofErr w:type="spellStart"/>
+      <w:r>
+        <w:t>characters</w:t>
+      </w:r>
+      <w:proofErr w:type="spellEnd"/>
+      <w:r>
+        <w:t xml:space="preserve">? </w:t>
+      </w:r>
+      <w:proofErr w:type="spellStart"/>
+      <w:r>
+        <w:t>May</w:t>
+      </w:r>
+      <w:proofErr w:type="spellEnd"/>
+      <w:r>
+        <w:t xml:space="preserve"> </w:t>
+      </w:r>
+      <w:proofErr w:type="spellStart"/>
+      <w:r>
+        <w:t>be</w:t>
+      </w:r>
+      <w:proofErr w:type="spellEnd"/>
+      <w:r>
+        <w:t xml:space="preserve"> </w:t>
+      </w:r>
+      <w:proofErr w:type="spellStart"/>
+      <w:r>
+        <w:t>it</w:t>
+      </w:r>
+      <w:proofErr w:type="spellEnd"/>
+      <w:r>
+        <w:t xml:space="preserve"> </w:t>
+      </w:r>
+      <w:proofErr w:type="spellStart"/>
+      <w:r>
+        <w:t>is</w:t>
+      </w:r>
+      <w:proofErr w:type="spellEnd"/>
+      <w:r>
+        <w:t xml:space="preserve"> </w:t>
+      </w:r>
+      <w:proofErr w:type="spellStart"/>
+      <w:r>
+        <w:t>sequence</w:t>
+      </w:r>
+      <w:proofErr w:type="spellEnd"/>
+      <w:r>
+        <w:t xml:space="preserve"> </w:t>
+      </w:r>
+      <w:proofErr w:type="spellStart"/>
+      <w:r>
+        <w:t>of</w:t>
+      </w:r>
+      <w:proofErr w:type="spellEnd"/>
+      <w:r>
+        <w:t xml:space="preserve"> </w:t>
+      </w:r>
+      <w:proofErr w:type="spellStart"/>
+      <w:r>
+        <w:t>roman</w:t>
+      </w:r>
+      <w:proofErr w:type="spellEnd"/>
+      <w:r>
+        <w:t xml:space="preserve"> </w:t>
+      </w:r>
+      <w:proofErr w:type="spellStart"/>
+      <w:r>
+        <w:t>numbers</w:t>
+      </w:r>
+      <w:proofErr w:type="spellEnd"/>
+      <w:r>
+        <w:t xml:space="preserve">: 1, 5, 1 </w:t>
+      </w:r>
+      <w:proofErr w:type="spellStart"/>
+      <w:r>
+        <w:t>or</w:t>
+      </w:r>
+      <w:proofErr w:type="spellEnd"/>
+      <w:r>
+        <w:t xml:space="preserve"> 4,1 </w:t>
+      </w:r>
+      <w:proofErr w:type="spellStart"/>
+      <w:r>
+        <w:t>or</w:t>
+      </w:r>
+      <w:proofErr w:type="spellEnd"/>
+      <w:r>
+        <w:t xml:space="preserve"> 1,6. </w:t>
+      </w:r>
+      <w:proofErr w:type="spellStart"/>
+      <w:r>
+        <w:t>You</w:t>
+      </w:r>
+      <w:proofErr w:type="spellEnd"/>
+      <w:r>
+        <w:t xml:space="preserve"> </w:t>
+      </w:r>
+      <w:proofErr w:type="spellStart"/>
+      <w:r>
+        <w:t>can’t</w:t>
+      </w:r>
+      <w:proofErr w:type="spellEnd"/>
+      <w:r>
+        <w:t xml:space="preserve"> </w:t>
+      </w:r>
+      <w:proofErr w:type="spellStart"/>
+      <w:r>
+        <w:t>say</w:t>
       </w:r>
       <w:proofErr w:type="spellEnd"/>
       <w:r>
         <w:t xml:space="preserve">. </w:t>
       </w:r>
-      <w:fldSimple w:instr=" SEQ Fig. \* ARABIC ">
-        <w:r>
-          <w:rPr>
-            <w:noProof/>
-          </w:rPr>
-          <w:t>2</w:t>
-        </w:r>
-      </w:fldSimple>
-      <w:r>
-        <w:rPr>
-          <w:lang w:val="en-US"/>
-        </w:rPr>
-        <w:t>-Application memory.</w:t>
-      </w:r>
+      <w:proofErr w:type="spellStart"/>
+      <w:r>
+        <w:t>I</w:t>
+      </w:r>
+      <w:r>
+        <w:t>t</w:t>
+      </w:r>
+      <w:proofErr w:type="spellEnd"/>
+      <w:r>
+        <w:t xml:space="preserve"> </w:t>
+      </w:r>
+      <w:proofErr w:type="spellStart"/>
+      <w:r>
+        <w:t>could</w:t>
+      </w:r>
+      <w:proofErr w:type="spellEnd"/>
+      <w:r>
+        <w:t xml:space="preserve"> </w:t>
+      </w:r>
+      <w:proofErr w:type="spellStart"/>
+      <w:r>
+        <w:t>be</w:t>
+      </w:r>
+      <w:proofErr w:type="spellEnd"/>
+      <w:r>
+        <w:t xml:space="preserve"> </w:t>
+      </w:r>
+      <w:proofErr w:type="spellStart"/>
+      <w:r>
+        <w:t>anything</w:t>
+      </w:r>
+      <w:proofErr w:type="spellEnd"/>
+      <w:r>
+        <w:t xml:space="preserve">. </w:t>
+      </w:r>
+      <w:proofErr w:type="spellStart"/>
+      <w:r>
+        <w:t>So</w:t>
+      </w:r>
+      <w:proofErr w:type="spellEnd"/>
+      <w:r>
+        <w:t xml:space="preserve">, </w:t>
+      </w:r>
+      <w:proofErr w:type="spellStart"/>
+      <w:r>
+        <w:t>you</w:t>
+      </w:r>
+      <w:proofErr w:type="spellEnd"/>
+      <w:r>
+        <w:t xml:space="preserve"> </w:t>
+      </w:r>
+      <w:proofErr w:type="spellStart"/>
+      <w:r>
+        <w:t>need</w:t>
+      </w:r>
+      <w:proofErr w:type="spellEnd"/>
+      <w:r>
+        <w:t xml:space="preserve"> a </w:t>
+      </w:r>
+      <w:proofErr w:type="spellStart"/>
+      <w:r>
+        <w:t>key</w:t>
+      </w:r>
+      <w:proofErr w:type="spellEnd"/>
+      <w:r>
+        <w:t xml:space="preserve">, </w:t>
+      </w:r>
+      <w:proofErr w:type="spellStart"/>
+      <w:r>
+        <w:t>some</w:t>
+      </w:r>
+      <w:proofErr w:type="spellEnd"/>
+      <w:r>
+        <w:t xml:space="preserve"> </w:t>
+      </w:r>
+      <w:proofErr w:type="spellStart"/>
+      <w:r>
+        <w:t>description</w:t>
+      </w:r>
+      <w:proofErr w:type="spellEnd"/>
+      <w:r>
+        <w:t xml:space="preserve"> </w:t>
+      </w:r>
+      <w:proofErr w:type="spellStart"/>
+      <w:r>
+        <w:t>of</w:t>
+      </w:r>
+      <w:proofErr w:type="spellEnd"/>
+      <w:r>
+        <w:t xml:space="preserve"> </w:t>
+      </w:r>
+      <w:proofErr w:type="spellStart"/>
+      <w:r>
+        <w:t>how</w:t>
+      </w:r>
+      <w:proofErr w:type="spellEnd"/>
+      <w:r>
+        <w:t xml:space="preserve"> </w:t>
+      </w:r>
+      <w:proofErr w:type="spellStart"/>
+      <w:r>
+        <w:t>data</w:t>
+      </w:r>
+      <w:proofErr w:type="spellEnd"/>
+      <w:r>
+        <w:t xml:space="preserve"> </w:t>
+      </w:r>
+      <w:proofErr w:type="spellStart"/>
+      <w:r>
+        <w:t>organized</w:t>
+      </w:r>
+      <w:proofErr w:type="spellEnd"/>
+      <w:r>
+        <w:t xml:space="preserve"> </w:t>
+      </w:r>
+      <w:proofErr w:type="spellStart"/>
+      <w:r>
+        <w:t>in</w:t>
+      </w:r>
+      <w:proofErr w:type="spellEnd"/>
+      <w:r>
+        <w:t xml:space="preserve"> </w:t>
+      </w:r>
+      <w:proofErr w:type="spellStart"/>
+      <w:r>
+        <w:t>this</w:t>
+      </w:r>
+      <w:proofErr w:type="spellEnd"/>
+      <w:r>
+        <w:t xml:space="preserve"> </w:t>
+      </w:r>
+      <w:proofErr w:type="spellStart"/>
+      <w:r>
+        <w:t>sequence</w:t>
+      </w:r>
+      <w:proofErr w:type="spellEnd"/>
+      <w:r>
+        <w:t xml:space="preserve">. </w:t>
+      </w:r>
+      <w:proofErr w:type="spellStart"/>
+      <w:r>
+        <w:t>This</w:t>
+      </w:r>
+      <w:proofErr w:type="spellEnd"/>
+      <w:r>
+        <w:t xml:space="preserve"> </w:t>
+      </w:r>
+      <w:proofErr w:type="spellStart"/>
+      <w:r>
+        <w:t>description</w:t>
+      </w:r>
+      <w:proofErr w:type="spellEnd"/>
+      <w:r>
+        <w:t xml:space="preserve"> </w:t>
+      </w:r>
+      <w:proofErr w:type="spellStart"/>
+      <w:r>
+        <w:t>is</w:t>
+      </w:r>
+      <w:proofErr w:type="spellEnd"/>
+      <w:r>
+        <w:t xml:space="preserve"> </w:t>
+      </w:r>
+      <w:proofErr w:type="spellStart"/>
+      <w:r>
+        <w:t>called</w:t>
+      </w:r>
+      <w:proofErr w:type="spellEnd"/>
+      <w:r>
+        <w:t xml:space="preserve"> “</w:t>
+      </w:r>
+      <w:proofErr w:type="spellStart"/>
+      <w:r>
+        <w:t>format</w:t>
+      </w:r>
+      <w:proofErr w:type="spellEnd"/>
+      <w:r>
+        <w:t xml:space="preserve">”. </w:t>
+      </w:r>
+      <w:proofErr w:type="spellStart"/>
+      <w:r>
+        <w:t>Without</w:t>
+      </w:r>
+      <w:proofErr w:type="spellEnd"/>
+      <w:r>
+        <w:t xml:space="preserve"> </w:t>
+      </w:r>
+      <w:proofErr w:type="spellStart"/>
+      <w:r>
+        <w:t>knowing</w:t>
+      </w:r>
+      <w:proofErr w:type="spellEnd"/>
+      <w:r>
+        <w:t xml:space="preserve"> </w:t>
+      </w:r>
+      <w:proofErr w:type="spellStart"/>
+      <w:r>
+        <w:t>the</w:t>
+      </w:r>
+      <w:proofErr w:type="spellEnd"/>
+      <w:r>
+        <w:t xml:space="preserve"> </w:t>
+      </w:r>
+      <w:proofErr w:type="spellStart"/>
+      <w:r>
+        <w:t>format</w:t>
+      </w:r>
+      <w:proofErr w:type="spellEnd"/>
+      <w:r>
+        <w:t xml:space="preserve"> </w:t>
+      </w:r>
+      <w:proofErr w:type="spellStart"/>
+      <w:r>
+        <w:t>of</w:t>
+      </w:r>
+      <w:proofErr w:type="spellEnd"/>
+      <w:r>
+        <w:t xml:space="preserve"> </w:t>
+      </w:r>
+      <w:proofErr w:type="spellStart"/>
+      <w:r>
+        <w:t>data</w:t>
+      </w:r>
+      <w:proofErr w:type="spellEnd"/>
+      <w:r>
+        <w:t xml:space="preserve"> </w:t>
+      </w:r>
+      <w:proofErr w:type="spellStart"/>
+      <w:r>
+        <w:t>you</w:t>
+      </w:r>
+      <w:proofErr w:type="spellEnd"/>
+      <w:r>
+        <w:t xml:space="preserve"> </w:t>
+      </w:r>
+      <w:proofErr w:type="spellStart"/>
+      <w:r>
+        <w:t>can’t</w:t>
+      </w:r>
+      <w:proofErr w:type="spellEnd"/>
+      <w:r>
+        <w:t xml:space="preserve"> </w:t>
+      </w:r>
+      <w:proofErr w:type="spellStart"/>
+      <w:r>
+        <w:t>read</w:t>
+      </w:r>
+      <w:proofErr w:type="spellEnd"/>
+      <w:r>
+        <w:t xml:space="preserve"> </w:t>
+      </w:r>
+      <w:proofErr w:type="spellStart"/>
+      <w:r>
+        <w:t>image</w:t>
+      </w:r>
+      <w:proofErr w:type="spellEnd"/>
+      <w:r>
+        <w:t xml:space="preserve"> </w:t>
+      </w:r>
+      <w:proofErr w:type="spellStart"/>
+      <w:r>
+        <w:t>from</w:t>
+      </w:r>
+      <w:proofErr w:type="spellEnd"/>
+      <w:r>
+        <w:t xml:space="preserve"> </w:t>
+      </w:r>
+      <w:r>
+        <w:t xml:space="preserve">a </w:t>
+      </w:r>
+      <w:proofErr w:type="spellStart"/>
+      <w:r>
+        <w:t>file</w:t>
+      </w:r>
+      <w:proofErr w:type="spellEnd"/>
+      <w:r>
+        <w:t xml:space="preserve">. </w:t>
+      </w:r>
+      <w:proofErr w:type="spellStart"/>
+      <w:r>
+        <w:t>For</w:t>
+      </w:r>
+      <w:proofErr w:type="spellEnd"/>
+      <w:r>
+        <w:t xml:space="preserve"> </w:t>
+      </w:r>
+      <w:proofErr w:type="spellStart"/>
+      <w:r>
+        <w:t>example</w:t>
+      </w:r>
+      <w:proofErr w:type="spellEnd"/>
+      <w:r>
+        <w:t xml:space="preserve">, </w:t>
+      </w:r>
+      <w:proofErr w:type="spellStart"/>
+      <w:r>
+        <w:t>you</w:t>
+      </w:r>
+      <w:proofErr w:type="spellEnd"/>
+      <w:r>
+        <w:t xml:space="preserve"> </w:t>
+      </w:r>
+      <w:proofErr w:type="spellStart"/>
+      <w:r>
+        <w:t>have</w:t>
+      </w:r>
+      <w:proofErr w:type="spellEnd"/>
+      <w:r>
+        <w:t xml:space="preserve"> 3 </w:t>
+      </w:r>
+      <w:proofErr w:type="spellStart"/>
+      <w:r>
+        <w:t>bytes</w:t>
+      </w:r>
+      <w:proofErr w:type="spellEnd"/>
+      <w:r>
+        <w:t xml:space="preserve"> </w:t>
+      </w:r>
+      <w:proofErr w:type="spellStart"/>
+      <w:r>
+        <w:t>for</w:t>
+      </w:r>
+      <w:proofErr w:type="spellEnd"/>
+      <w:r>
+        <w:t xml:space="preserve"> </w:t>
+      </w:r>
+      <w:proofErr w:type="spellStart"/>
+      <w:r>
+        <w:t>the</w:t>
+      </w:r>
+      <w:proofErr w:type="spellEnd"/>
+      <w:r>
+        <w:t xml:space="preserve"> </w:t>
+      </w:r>
+      <w:proofErr w:type="spellStart"/>
+      <w:r>
+        <w:t>color</w:t>
+      </w:r>
+      <w:proofErr w:type="spellEnd"/>
+      <w:r>
+        <w:t xml:space="preserve"> </w:t>
+      </w:r>
+      <w:proofErr w:type="spellStart"/>
+      <w:r>
+        <w:t>of</w:t>
+      </w:r>
+      <w:proofErr w:type="spellEnd"/>
+      <w:r>
+        <w:t xml:space="preserve"> a </w:t>
+      </w:r>
+      <w:proofErr w:type="spellStart"/>
+      <w:r>
+        <w:t>pixel</w:t>
+      </w:r>
+      <w:proofErr w:type="spellEnd"/>
+      <w:r>
+        <w:t xml:space="preserve">. </w:t>
+      </w:r>
+      <w:proofErr w:type="spellStart"/>
+      <w:r>
+        <w:t>How</w:t>
+      </w:r>
+      <w:proofErr w:type="spellEnd"/>
+      <w:r>
+        <w:t xml:space="preserve"> </w:t>
+      </w:r>
+      <w:proofErr w:type="spellStart"/>
+      <w:r>
+        <w:t>are</w:t>
+      </w:r>
+      <w:proofErr w:type="spellEnd"/>
+      <w:r>
+        <w:t xml:space="preserve"> </w:t>
+      </w:r>
+      <w:proofErr w:type="spellStart"/>
+      <w:r>
+        <w:t>colors</w:t>
+      </w:r>
+      <w:proofErr w:type="spellEnd"/>
+      <w:r>
+        <w:t xml:space="preserve"> </w:t>
+      </w:r>
+      <w:proofErr w:type="spellStart"/>
+      <w:r>
+        <w:t>organized</w:t>
+      </w:r>
+      <w:proofErr w:type="spellEnd"/>
+      <w:r>
+        <w:t xml:space="preserve"> </w:t>
+      </w:r>
+      <w:proofErr w:type="spellStart"/>
+      <w:r>
+        <w:t>in</w:t>
+      </w:r>
+      <w:proofErr w:type="spellEnd"/>
+      <w:r>
+        <w:t xml:space="preserve"> </w:t>
+      </w:r>
+      <w:proofErr w:type="spellStart"/>
+      <w:r>
+        <w:t>those</w:t>
+      </w:r>
+      <w:proofErr w:type="spellEnd"/>
+      <w:r>
+        <w:t xml:space="preserve"> 3 </w:t>
+      </w:r>
+      <w:proofErr w:type="spellStart"/>
+      <w:r>
+        <w:t>bytes</w:t>
+      </w:r>
+      <w:proofErr w:type="spellEnd"/>
+      <w:r>
+        <w:t xml:space="preserve">: RGB </w:t>
+      </w:r>
+      <w:proofErr w:type="spellStart"/>
+      <w:r>
+        <w:t>or</w:t>
+      </w:r>
+      <w:proofErr w:type="spellEnd"/>
+      <w:r>
+        <w:t xml:space="preserve"> </w:t>
+      </w:r>
+      <w:proofErr w:type="gramStart"/>
+      <w:r>
+        <w:t>BGR.</w:t>
+      </w:r>
+      <w:proofErr w:type="gramEnd"/>
+      <w:r>
+        <w:t xml:space="preserve"> </w:t>
+      </w:r>
+      <w:proofErr w:type="spellStart"/>
+      <w:r>
+        <w:t>Without</w:t>
+      </w:r>
+      <w:proofErr w:type="spellEnd"/>
+      <w:r>
+        <w:t xml:space="preserve"> </w:t>
+      </w:r>
+      <w:proofErr w:type="spellStart"/>
+      <w:r>
+        <w:t>knowing</w:t>
+      </w:r>
+      <w:proofErr w:type="spellEnd"/>
+      <w:r>
+        <w:t xml:space="preserve"> </w:t>
+      </w:r>
+      <w:proofErr w:type="spellStart"/>
+      <w:r>
+        <w:t>the</w:t>
+      </w:r>
+      <w:proofErr w:type="spellEnd"/>
+      <w:r>
+        <w:t xml:space="preserve"> </w:t>
+      </w:r>
+      <w:proofErr w:type="spellStart"/>
+      <w:r>
+        <w:t>format</w:t>
+      </w:r>
+      <w:proofErr w:type="spellEnd"/>
+      <w:r>
+        <w:t xml:space="preserve"> </w:t>
+      </w:r>
+      <w:proofErr w:type="spellStart"/>
+      <w:r>
+        <w:t>any</w:t>
+      </w:r>
+      <w:proofErr w:type="spellEnd"/>
+      <w:r>
+        <w:t xml:space="preserve"> </w:t>
+      </w:r>
+      <w:proofErr w:type="spellStart"/>
+      <w:r>
+        <w:t>data</w:t>
+      </w:r>
+      <w:proofErr w:type="spellEnd"/>
+      <w:r>
+        <w:t xml:space="preserve"> </w:t>
+      </w:r>
+      <w:proofErr w:type="spellStart"/>
+      <w:r>
+        <w:t>is</w:t>
+      </w:r>
+      <w:proofErr w:type="spellEnd"/>
+      <w:r>
+        <w:t xml:space="preserve"> </w:t>
+      </w:r>
+      <w:proofErr w:type="spellStart"/>
+      <w:r>
+        <w:t>just</w:t>
+      </w:r>
+      <w:proofErr w:type="spellEnd"/>
+      <w:r>
+        <w:t xml:space="preserve"> a </w:t>
+      </w:r>
+      <w:proofErr w:type="spellStart"/>
+      <w:r>
+        <w:t>useless</w:t>
+      </w:r>
+      <w:proofErr w:type="spellEnd"/>
+      <w:r>
+        <w:t xml:space="preserve"> </w:t>
+      </w:r>
+      <w:proofErr w:type="spellStart"/>
+      <w:r>
+        <w:t>bunch</w:t>
+      </w:r>
+      <w:proofErr w:type="spellEnd"/>
+      <w:r>
+        <w:t xml:space="preserve"> </w:t>
+      </w:r>
+      <w:proofErr w:type="spellStart"/>
+      <w:r>
+        <w:t>of</w:t>
+      </w:r>
+      <w:proofErr w:type="spellEnd"/>
+      <w:r>
+        <w:t xml:space="preserve"> </w:t>
+      </w:r>
+      <w:proofErr w:type="spellStart"/>
+      <w:r>
+        <w:t>bytes</w:t>
+      </w:r>
+      <w:proofErr w:type="spellEnd"/>
+      <w:r>
+        <w:t>.</w:t>
+      </w:r>
+      <w:r>
+        <w:t xml:space="preserve"> </w:t>
+      </w:r>
+      <w:proofErr w:type="spellStart"/>
+      <w:r>
+        <w:t>In</w:t>
+      </w:r>
+      <w:proofErr w:type="spellEnd"/>
+      <w:r>
+        <w:t xml:space="preserve"> C++ </w:t>
+      </w:r>
+      <w:proofErr w:type="spellStart"/>
+      <w:r>
+        <w:t>format</w:t>
+      </w:r>
+      <w:proofErr w:type="spellEnd"/>
+      <w:r>
+        <w:t xml:space="preserve"> </w:t>
+      </w:r>
+      <w:proofErr w:type="spellStart"/>
+      <w:r>
+        <w:t>of</w:t>
+      </w:r>
+      <w:proofErr w:type="spellEnd"/>
+      <w:r>
+        <w:t xml:space="preserve"> </w:t>
+      </w:r>
+      <w:proofErr w:type="spellStart"/>
+      <w:r>
+        <w:t>the</w:t>
+      </w:r>
+      <w:proofErr w:type="spellEnd"/>
+      <w:r>
+        <w:t xml:space="preserve"> </w:t>
+      </w:r>
+      <w:proofErr w:type="spellStart"/>
+      <w:r>
+        <w:t>data</w:t>
+      </w:r>
+      <w:proofErr w:type="spellEnd"/>
+      <w:r>
+        <w:t xml:space="preserve"> </w:t>
+      </w:r>
+      <w:proofErr w:type="spellStart"/>
+      <w:r>
+        <w:t>is</w:t>
+      </w:r>
+      <w:proofErr w:type="spellEnd"/>
+      <w:r>
+        <w:t xml:space="preserve"> </w:t>
+      </w:r>
+      <w:proofErr w:type="spellStart"/>
+      <w:r>
+        <w:t>realized</w:t>
+      </w:r>
+      <w:proofErr w:type="spellEnd"/>
+      <w:r>
+        <w:t xml:space="preserve"> </w:t>
+      </w:r>
+      <w:proofErr w:type="spellStart"/>
+      <w:r>
+        <w:t>through</w:t>
+      </w:r>
+      <w:proofErr w:type="spellEnd"/>
+      <w:r>
+        <w:t xml:space="preserve"> </w:t>
+      </w:r>
+      <w:proofErr w:type="spellStart"/>
+      <w:r>
+        <w:t>the</w:t>
+      </w:r>
+      <w:proofErr w:type="spellEnd"/>
+      <w:r>
+        <w:t xml:space="preserve"> </w:t>
+      </w:r>
+      <w:proofErr w:type="spellStart"/>
+      <w:r>
+        <w:t>types</w:t>
+      </w:r>
+      <w:proofErr w:type="spellEnd"/>
+      <w:r>
+        <w:t xml:space="preserve">. </w:t>
+      </w:r>
+      <w:proofErr w:type="spellStart"/>
+      <w:r>
+        <w:t>Each</w:t>
+      </w:r>
+      <w:proofErr w:type="spellEnd"/>
+      <w:r>
+        <w:t xml:space="preserve"> </w:t>
+      </w:r>
+      <w:proofErr w:type="spellStart"/>
+      <w:r>
+        <w:t>data</w:t>
+      </w:r>
+      <w:proofErr w:type="spellEnd"/>
+      <w:r>
+        <w:t xml:space="preserve"> (</w:t>
+      </w:r>
+      <w:proofErr w:type="spellStart"/>
+      <w:r>
+        <w:t>variables</w:t>
+      </w:r>
+      <w:proofErr w:type="spellEnd"/>
+      <w:r>
+        <w:t xml:space="preserve">) </w:t>
+      </w:r>
+      <w:proofErr w:type="spellStart"/>
+      <w:r>
+        <w:t>must</w:t>
+      </w:r>
+      <w:proofErr w:type="spellEnd"/>
+      <w:r>
+        <w:t xml:space="preserve"> </w:t>
+      </w:r>
+      <w:proofErr w:type="spellStart"/>
+      <w:r>
+        <w:t>have</w:t>
+      </w:r>
+      <w:proofErr w:type="spellEnd"/>
+      <w:r>
+        <w:t xml:space="preserve"> a </w:t>
+      </w:r>
+      <w:proofErr w:type="spellStart"/>
+      <w:r>
+        <w:t>type</w:t>
+      </w:r>
+      <w:proofErr w:type="spellEnd"/>
+      <w:r>
+        <w:t xml:space="preserve">, a </w:t>
+      </w:r>
+      <w:proofErr w:type="spellStart"/>
+      <w:r>
+        <w:t>format</w:t>
+      </w:r>
+      <w:proofErr w:type="spellEnd"/>
+      <w:r>
+        <w:t xml:space="preserve"> </w:t>
+      </w:r>
+      <w:proofErr w:type="spellStart"/>
+      <w:r>
+        <w:t>that</w:t>
+      </w:r>
+      <w:proofErr w:type="spellEnd"/>
+      <w:r>
+        <w:t xml:space="preserve"> </w:t>
+      </w:r>
+      <w:proofErr w:type="spellStart"/>
+      <w:r>
+        <w:t>describes</w:t>
+      </w:r>
+      <w:proofErr w:type="spellEnd"/>
+      <w:r>
+        <w:t xml:space="preserve"> </w:t>
+      </w:r>
+      <w:proofErr w:type="spellStart"/>
+      <w:r>
+        <w:t>what</w:t>
+      </w:r>
+      <w:proofErr w:type="spellEnd"/>
+      <w:r>
+        <w:t xml:space="preserve"> </w:t>
+      </w:r>
+      <w:proofErr w:type="spellStart"/>
+      <w:r>
+        <w:t>size</w:t>
+      </w:r>
+      <w:proofErr w:type="spellEnd"/>
+      <w:r>
+        <w:t xml:space="preserve"> </w:t>
+      </w:r>
+      <w:proofErr w:type="spellStart"/>
+      <w:r>
+        <w:t>that</w:t>
+      </w:r>
+      <w:proofErr w:type="spellEnd"/>
+      <w:r>
+        <w:t xml:space="preserve"> </w:t>
+      </w:r>
+      <w:proofErr w:type="spellStart"/>
+      <w:r>
+        <w:t>data</w:t>
+      </w:r>
+      <w:proofErr w:type="spellEnd"/>
+      <w:r>
+        <w:t xml:space="preserve"> </w:t>
+      </w:r>
+      <w:proofErr w:type="spellStart"/>
+      <w:r>
+        <w:t>occup</w:t>
+      </w:r>
+      <w:r>
+        <w:t>ies</w:t>
+      </w:r>
+      <w:proofErr w:type="spellEnd"/>
+      <w:r>
+        <w:t xml:space="preserve"> </w:t>
+      </w:r>
+      <w:proofErr w:type="spellStart"/>
+      <w:r>
+        <w:t>in</w:t>
+      </w:r>
+      <w:proofErr w:type="spellEnd"/>
+      <w:r>
+        <w:t xml:space="preserve"> </w:t>
+      </w:r>
+      <w:proofErr w:type="spellStart"/>
+      <w:r>
+        <w:t>the</w:t>
+      </w:r>
+      <w:proofErr w:type="spellEnd"/>
+      <w:r>
+        <w:t xml:space="preserve"> </w:t>
+      </w:r>
+      <w:proofErr w:type="spellStart"/>
+      <w:r>
+        <w:t>memory</w:t>
+      </w:r>
+      <w:proofErr w:type="spellEnd"/>
+      <w:r>
+        <w:t xml:space="preserve">, </w:t>
+      </w:r>
+      <w:proofErr w:type="spellStart"/>
+      <w:r>
+        <w:t>how</w:t>
+      </w:r>
+      <w:proofErr w:type="spellEnd"/>
+      <w:r>
+        <w:t xml:space="preserve"> </w:t>
+      </w:r>
+      <w:proofErr w:type="spellStart"/>
+      <w:r>
+        <w:t>to</w:t>
+      </w:r>
+      <w:proofErr w:type="spellEnd"/>
+      <w:r>
+        <w:t xml:space="preserve"> </w:t>
+      </w:r>
+      <w:proofErr w:type="spellStart"/>
+      <w:r>
+        <w:t>interpret</w:t>
+      </w:r>
+      <w:proofErr w:type="spellEnd"/>
+      <w:r>
+        <w:t xml:space="preserve"> </w:t>
+      </w:r>
+      <w:proofErr w:type="spellStart"/>
+      <w:r>
+        <w:t>that</w:t>
+      </w:r>
+      <w:proofErr w:type="spellEnd"/>
+      <w:r>
+        <w:t xml:space="preserve"> </w:t>
+      </w:r>
+      <w:proofErr w:type="spellStart"/>
+      <w:r>
+        <w:t>data</w:t>
+      </w:r>
+      <w:proofErr w:type="spellEnd"/>
+      <w:r>
+        <w:t xml:space="preserve"> </w:t>
+      </w:r>
+      <w:proofErr w:type="spellStart"/>
+      <w:r>
+        <w:t>and</w:t>
+      </w:r>
+      <w:proofErr w:type="spellEnd"/>
+      <w:r>
+        <w:t xml:space="preserve"> </w:t>
+      </w:r>
+      <w:proofErr w:type="spellStart"/>
+      <w:r>
+        <w:t>what</w:t>
+      </w:r>
+      <w:proofErr w:type="spellEnd"/>
+      <w:r>
+        <w:t xml:space="preserve"> </w:t>
+      </w:r>
+      <w:proofErr w:type="spellStart"/>
+      <w:r>
+        <w:t>o</w:t>
+      </w:r>
+      <w:r>
+        <w:t>perations</w:t>
+      </w:r>
+      <w:proofErr w:type="spellEnd"/>
+      <w:r>
+        <w:t xml:space="preserve"> </w:t>
+      </w:r>
+      <w:proofErr w:type="spellStart"/>
+      <w:r>
+        <w:t>we</w:t>
+      </w:r>
+      <w:proofErr w:type="spellEnd"/>
+      <w:r>
+        <w:t xml:space="preserve"> </w:t>
+      </w:r>
+      <w:proofErr w:type="spellStart"/>
+      <w:r>
+        <w:t>can</w:t>
+      </w:r>
+      <w:proofErr w:type="spellEnd"/>
+      <w:r>
+        <w:t xml:space="preserve"> </w:t>
+      </w:r>
+      <w:proofErr w:type="spellStart"/>
+      <w:r>
+        <w:t>use</w:t>
+      </w:r>
+      <w:proofErr w:type="spellEnd"/>
+      <w:r>
+        <w:t xml:space="preserve"> </w:t>
+      </w:r>
+      <w:proofErr w:type="spellStart"/>
+      <w:r>
+        <w:t>with</w:t>
+      </w:r>
+      <w:proofErr w:type="spellEnd"/>
+      <w:r>
+        <w:t xml:space="preserve"> </w:t>
+      </w:r>
+      <w:proofErr w:type="spellStart"/>
+      <w:r>
+        <w:t>data</w:t>
+      </w:r>
+      <w:proofErr w:type="spellEnd"/>
+      <w:r>
+        <w:t xml:space="preserve">. </w:t>
+      </w:r>
+      <w:proofErr w:type="spellStart"/>
+      <w:r>
+        <w:t>Syntax</w:t>
+      </w:r>
+      <w:proofErr w:type="spellEnd"/>
+      <w:r>
+        <w:t xml:space="preserve"> </w:t>
+      </w:r>
+      <w:proofErr w:type="spellStart"/>
+      <w:r>
+        <w:t>is</w:t>
+      </w:r>
+      <w:proofErr w:type="spellEnd"/>
+      <w:r>
+        <w:t xml:space="preserve"> </w:t>
+      </w:r>
+      <w:proofErr w:type="spellStart"/>
+      <w:r>
+        <w:t>following</w:t>
+      </w:r>
+      <w:proofErr w:type="spellEnd"/>
+      <w:r>
+        <w:t>:</w:t>
+      </w:r>
+    </w:p>
+    <w:tbl>
+      <w:tblPr>
+        <w:tblStyle w:val="a4"/>
+        <w:tblW w:w="0" w:type="auto"/>
+        <w:tblLook w:val="04A0" w:firstRow="1" w:lastRow="0" w:firstColumn="1" w:lastColumn="0" w:noHBand="0" w:noVBand="1"/>
+      </w:tblPr>
+      <w:tblGrid>
+        <w:gridCol w:w="9345"/>
+      </w:tblGrid>
+      <w:tr>
+        <w:tc>
+          <w:tcPr>
+            <w:tcW w:w="9345" w:type="dxa"/>
+          </w:tcPr>
+          <w:p>
+            <w:pPr>
+              <w:pStyle w:val="Code"/>
+            </w:pPr>
+            <w:proofErr w:type="spellStart"/>
+            <w:r>
+              <w:t>type_with_optional_specifiers</w:t>
+            </w:r>
+            <w:proofErr w:type="spellEnd"/>
+            <w:r>
+              <w:t xml:space="preserve"> identifier;</w:t>
+            </w:r>
+          </w:p>
+          <w:p>
+            <w:pPr>
+              <w:pStyle w:val="Code"/>
+            </w:pPr>
+          </w:p>
+        </w:tc>
+      </w:tr>
+    </w:tbl>
+    <w:p>
+      <w:pPr>
+        <w:rPr>
+          <w:lang w:val="en-US"/>
+        </w:rPr>
+      </w:pPr>
+      <w:r>
+        <w:rPr>
+          <w:lang w:val="en-US"/>
+        </w:rPr>
+        <w:br/>
+      </w:r>
+      <w:r>
+        <w:rPr>
+          <w:lang w:val="en-US"/>
+        </w:rPr>
+        <w:t>For to be more specific, C++ syntax give us keywords “</w:t>
+      </w:r>
+      <w:proofErr w:type="spellStart"/>
+      <w:r>
+        <w:rPr>
+          <w:lang w:val="en-US"/>
+        </w:rPr>
+        <w:t>int</w:t>
+      </w:r>
+      <w:proofErr w:type="spellEnd"/>
+      <w:r>
+        <w:rPr>
+          <w:lang w:val="en-US"/>
+        </w:rPr>
+        <w:t>” to store integer numbers, and “float” to store floating-point numbers.</w:t>
+      </w:r>
+    </w:p>
+    <w:p>
+      <w:pPr>
+        <w:rPr>
+          <w:lang w:val="en-US"/>
+        </w:rPr>
+      </w:pPr>
+      <w:bookmarkStart w:id="0" w:name="_GoBack"/>
+      <w:bookmarkEnd w:id="0"/>
     </w:p>
     <w:p>
       <w:pPr>
@@ -832,6 +2096,28 @@
       <w:szCs w:val="32"/>
     </w:rPr>
   </w:style>
+  <w:style w:type="paragraph" w:styleId="2">
+    <w:name w:val="heading 2"/>
+    <w:basedOn w:val="a"/>
+    <w:next w:val="a"/>
+    <w:link w:val="20"/>
+    <w:uiPriority w:val="9"/>
+    <w:unhideWhenUsed/>
+    <w:qFormat/>
+    <w:rsid w:val="003B3093"/>
+    <w:pPr>
+      <w:keepNext/>
+      <w:keepLines/>
+      <w:spacing w:before="40" w:after="0"/>
+      <w:outlineLvl w:val="1"/>
+    </w:pPr>
+    <w:rPr>
+      <w:rFonts w:asciiTheme="majorHAnsi" w:eastAsiaTheme="majorEastAsia" w:hAnsiTheme="majorHAnsi" w:cstheme="majorBidi"/>
+      <w:color w:val="2E74B5" w:themeColor="accent1" w:themeShade="BF"/>
+      <w:sz w:val="26"/>
+      <w:szCs w:val="26"/>
+    </w:rPr>
+  </w:style>
   <w:style w:type="character" w:default="1" w:styleId="a0">
     <w:name w:val="Default Paragraph Font"/>
     <w:uiPriority w:val="1"/>
@@ -909,6 +2195,30 @@
         <w:insideV w:val="single" w:sz="4" w:space="0" w:color="auto"/>
       </w:tblBorders>
     </w:tblPr>
+  </w:style>
+  <w:style w:type="character" w:customStyle="1" w:styleId="20">
+    <w:name w:val="Заголовок 2 Знак"/>
+    <w:basedOn w:val="a0"/>
+    <w:link w:val="2"/>
+    <w:uiPriority w:val="9"/>
+    <w:rsid w:val="003B3093"/>
+    <w:rPr>
+      <w:rFonts w:asciiTheme="majorHAnsi" w:eastAsiaTheme="majorEastAsia" w:hAnsiTheme="majorHAnsi" w:cstheme="majorBidi"/>
+      <w:color w:val="2E74B5" w:themeColor="accent1" w:themeShade="BF"/>
+      <w:sz w:val="26"/>
+      <w:szCs w:val="26"/>
+    </w:rPr>
+  </w:style>
+  <w:style w:type="paragraph" w:customStyle="1" w:styleId="Code">
+    <w:name w:val="Code"/>
+    <w:basedOn w:val="a"/>
+    <w:qFormat/>
+    <w:rsid w:val="00DA75B1"/>
+    <w:rPr>
+      <w:rFonts w:ascii="Courier New" w:hAnsi="Courier New"/>
+      <w:sz w:val="20"/>
+      <w:lang w:val="en-US"/>
+    </w:rPr>
   </w:style>
 </w:styles>
 </file>

</xml_diff>